<commit_message>
add more details to comparison
</commit_message>
<xml_diff>
--- a/comparison.docx
+++ b/comparison.docx
@@ -65,6 +65,23 @@
         <w:t>pySODM</w:t>
       </w:r>
       <w:proofErr w:type="spellEnd"/>
+    </w:p>
+    <w:p>
+      <w:pPr>
+        <w:rPr>
+          <w:rFonts w:ascii="Arial" w:hAnsi="Arial" w:cs="Arial"/>
+          <w:sz w:val="21"/>
+          <w:szCs w:val="21"/>
+        </w:rPr>
+      </w:pPr>
+      <w:r>
+        <w:rPr>
+          <w:rFonts w:ascii="Arial" w:hAnsi="Arial" w:cs="Arial"/>
+          <w:sz w:val="21"/>
+          <w:szCs w:val="21"/>
+        </w:rPr>
+        <w:t>Uses commuter mobility matrix and social contact matrix</w:t>
+      </w:r>
     </w:p>
     <w:p>
       <w:pPr>
@@ -272,6 +289,23 @@
           <w:sz w:val="21"/>
           <w:szCs w:val="21"/>
         </w:rPr>
+        <w:t>Uses commuter mobility matrix</w:t>
+      </w:r>
+    </w:p>
+    <w:p>
+      <w:pPr>
+        <w:rPr>
+          <w:rFonts w:ascii="Arial" w:hAnsi="Arial" w:cs="Arial"/>
+          <w:sz w:val="21"/>
+          <w:szCs w:val="21"/>
+        </w:rPr>
+      </w:pPr>
+      <w:r>
+        <w:rPr>
+          <w:rFonts w:ascii="Arial" w:hAnsi="Arial" w:cs="Arial"/>
+          <w:sz w:val="21"/>
+          <w:szCs w:val="21"/>
+        </w:rPr>
         <w:t xml:space="preserve">Total number of compartments: 3 x 581 = </w:t>
       </w:r>
       <w:r>
@@ -345,7 +379,7 @@
           <w:noProof/>
         </w:rPr>
         <w:drawing>
-          <wp:inline distT="0" distB="0" distL="0" distR="0" wp14:anchorId="7369C268" wp14:editId="75CC4A1F">
+          <wp:inline distT="0" distB="0" distL="0" distR="0" wp14:anchorId="7369C268" wp14:editId="5E244E0F">
             <wp:extent cx="5943600" cy="2090420"/>
             <wp:effectExtent l="0" t="0" r="0" b="5080"/>
             <wp:docPr id="753952440" name="Picture 2" descr="A graph of a function&#10;&#10;Description automatically generated with medium confidence"/>
@@ -464,6 +498,23 @@
           <w:sz w:val="21"/>
           <w:szCs w:val="21"/>
         </w:rPr>
+        <w:t>Uses commuter mobility matrix and social contacts are modeled in a destination average way</w:t>
+      </w:r>
+    </w:p>
+    <w:p>
+      <w:pPr>
+        <w:rPr>
+          <w:rFonts w:ascii="Arial" w:hAnsi="Arial" w:cs="Arial"/>
+          <w:sz w:val="21"/>
+          <w:szCs w:val="21"/>
+        </w:rPr>
+      </w:pPr>
+      <w:r>
+        <w:rPr>
+          <w:rFonts w:ascii="Arial" w:hAnsi="Arial" w:cs="Arial"/>
+          <w:sz w:val="21"/>
+          <w:szCs w:val="21"/>
+        </w:rPr>
         <w:t>Total number of compartments: 3 x 581</w:t>
       </w:r>
       <w:r>
@@ -505,6 +556,7 @@
           <w:sz w:val="21"/>
           <w:szCs w:val="21"/>
         </w:rPr>
+        <w:lastRenderedPageBreak/>
         <w:t xml:space="preserve">Simulated using </w:t>
       </w:r>
       <w:r>
@@ -572,9 +624,8 @@
           <w:sz w:val="21"/>
           <w:szCs w:val="21"/>
         </w:rPr>
-        <w:lastRenderedPageBreak/>
         <w:drawing>
-          <wp:inline distT="0" distB="0" distL="0" distR="0" wp14:anchorId="3597445C" wp14:editId="2F5B519B">
+          <wp:inline distT="0" distB="0" distL="0" distR="0" wp14:anchorId="3597445C" wp14:editId="4896D98A">
             <wp:extent cx="5943600" cy="2090420"/>
             <wp:effectExtent l="0" t="0" r="0" b="5080"/>
             <wp:docPr id="1802860062" name="Picture 2" descr="A graph of a line&#10;&#10;Description automatically generated with medium confidence"/>
@@ -970,6 +1021,23 @@
           <w:sz w:val="21"/>
           <w:szCs w:val="21"/>
         </w:rPr>
+        <w:t>Uses commuter mobility matrix and social contact matrix</w:t>
+      </w:r>
+    </w:p>
+    <w:p>
+      <w:pPr>
+        <w:rPr>
+          <w:rFonts w:ascii="Arial" w:hAnsi="Arial" w:cs="Arial"/>
+          <w:sz w:val="21"/>
+          <w:szCs w:val="21"/>
+        </w:rPr>
+      </w:pPr>
+      <w:r>
+        <w:rPr>
+          <w:rFonts w:ascii="Arial" w:hAnsi="Arial" w:cs="Arial"/>
+          <w:sz w:val="21"/>
+          <w:szCs w:val="21"/>
+        </w:rPr>
         <w:t>Total number of compartments: 3 x 581</w:t>
       </w:r>
       <w:r>
@@ -1088,7 +1156,7 @@
         </w:rPr>
         <w:lastRenderedPageBreak/>
         <w:drawing>
-          <wp:inline distT="0" distB="0" distL="0" distR="0" wp14:anchorId="35CA5CA5" wp14:editId="55E7FE2A">
+          <wp:inline distT="0" distB="0" distL="0" distR="0" wp14:anchorId="35CA5CA5" wp14:editId="1F63894C">
             <wp:extent cx="5943600" cy="2090420"/>
             <wp:effectExtent l="0" t="0" r="0" b="5080"/>
             <wp:docPr id="1956284837" name="Picture 3" descr="A green and black line graph&#10;&#10;Description automatically generated"/>
@@ -1238,7 +1306,7 @@
           <w:szCs w:val="21"/>
         </w:rPr>
         <w:drawing>
-          <wp:inline distT="0" distB="0" distL="0" distR="0" wp14:anchorId="46C3833D" wp14:editId="0E36A72A">
+          <wp:inline distT="0" distB="0" distL="0" distR="0" wp14:anchorId="46C3833D" wp14:editId="7780B318">
             <wp:extent cx="5943600" cy="2090420"/>
             <wp:effectExtent l="0" t="0" r="0" b="5080"/>
             <wp:docPr id="567576887" name="Picture 5" descr="A graph of a line&#10;&#10;Description automatically generated with medium confidence"/>

</xml_diff>

<commit_message>
nope it doesn't (#10)
</commit_message>
<xml_diff>
--- a/comparison.docx
+++ b/comparison.docx
@@ -40,7 +40,15 @@
           <w:sz w:val="21"/>
           <w:szCs w:val="21"/>
         </w:rPr>
-        <w:t xml:space="preserve"> Simulations run for 120 days with N=24.08, beta=0.03, gamma = 0.2. </w:t>
+        <w:t xml:space="preserve"> Simulations run for 120 days with N=24.08, beta=0.03, gamma = 0.2</w:t>
+      </w:r>
+      <w:r>
+        <w:rPr>
+          <w:rFonts w:ascii="Arial" w:hAnsi="Arial" w:cs="Arial"/>
+          <w:sz w:val="21"/>
+          <w:szCs w:val="21"/>
+        </w:rPr>
+        <w:t xml:space="preserve"> as default parameters.</w:t>
       </w:r>
     </w:p>
     <w:p>
@@ -364,7 +372,80 @@
           <w:sz w:val="21"/>
           <w:szCs w:val="21"/>
         </w:rPr>
-        <w:t>Approx. computational complexity: 4.5s (overhead) + 1.2s (simulation)</w:t>
+        <w:t>Approx. computational complexity: 4.5s (overhead) + 1.</w:t>
+      </w:r>
+      <w:r>
+        <w:rPr>
+          <w:rFonts w:ascii="Arial" w:hAnsi="Arial" w:cs="Arial"/>
+          <w:sz w:val="21"/>
+          <w:szCs w:val="21"/>
+        </w:rPr>
+        <w:t>0</w:t>
+      </w:r>
+      <w:r>
+        <w:rPr>
+          <w:rFonts w:ascii="Arial" w:hAnsi="Arial" w:cs="Arial"/>
+          <w:sz w:val="21"/>
+          <w:szCs w:val="21"/>
+        </w:rPr>
+        <w:t>s (simulation)</w:t>
+      </w:r>
+    </w:p>
+    <w:p>
+      <w:pPr>
+        <w:rPr>
+          <w:rFonts w:ascii="Arial" w:hAnsi="Arial" w:cs="Arial"/>
+          <w:sz w:val="21"/>
+          <w:szCs w:val="21"/>
+        </w:rPr>
+      </w:pPr>
+      <w:r>
+        <w:rPr>
+          <w:rFonts w:ascii="Arial" w:hAnsi="Arial" w:cs="Arial"/>
+          <w:sz w:val="21"/>
+          <w:szCs w:val="21"/>
+        </w:rPr>
+        <w:t>Varied dt in [0.1, 1, 2]</w:t>
+      </w:r>
+      <w:r>
+        <w:rPr>
+          <w:rFonts w:ascii="Arial" w:hAnsi="Arial" w:cs="Arial"/>
+          <w:sz w:val="21"/>
+          <w:szCs w:val="21"/>
+        </w:rPr>
+        <w:t xml:space="preserve">, comp. complex. 14.5s, </w:t>
+      </w:r>
+      <w:r>
+        <w:rPr>
+          <w:rFonts w:ascii="Arial" w:hAnsi="Arial" w:cs="Arial"/>
+          <w:sz w:val="21"/>
+          <w:szCs w:val="21"/>
+        </w:rPr>
+        <w:t>1.0s, 0.5s</w:t>
+      </w:r>
+      <w:r>
+        <w:rPr>
+          <w:rFonts w:ascii="Arial" w:hAnsi="Arial" w:cs="Arial"/>
+          <w:sz w:val="21"/>
+          <w:szCs w:val="21"/>
+        </w:rPr>
+        <w:t xml:space="preserve"> </w:t>
+      </w:r>
+      <w:r>
+        <w:rPr>
+          <w:rFonts w:ascii="Arial" w:hAnsi="Arial" w:cs="Arial"/>
+          <w:sz w:val="21"/>
+          <w:szCs w:val="21"/>
+        </w:rPr>
+        <w:sym w:font="Wingdings" w:char="F0E0"/>
+      </w:r>
+      <w:r>
+        <w:rPr>
+          <w:rFonts w:ascii="Arial" w:hAnsi="Arial" w:cs="Arial"/>
+          <w:sz w:val="21"/>
+          <w:szCs w:val="21"/>
+        </w:rPr>
+        <w:t xml:space="preserve"> scales linearly, no changes in output</w:t>
       </w:r>
     </w:p>
     <w:p>
@@ -379,7 +460,7 @@
           <w:noProof/>
         </w:rPr>
         <w:drawing>
-          <wp:inline distT="0" distB="0" distL="0" distR="0" wp14:anchorId="7369C268" wp14:editId="5E244E0F">
+          <wp:inline distT="0" distB="0" distL="0" distR="0" wp14:anchorId="7369C268" wp14:editId="0B0BAAB3">
             <wp:extent cx="5943600" cy="2090420"/>
             <wp:effectExtent l="0" t="0" r="0" b="5080"/>
             <wp:docPr id="753952440" name="Picture 2" descr="A graph of a function&#10;&#10;Description automatically generated with medium confidence"/>
@@ -515,6 +596,7 @@
           <w:sz w:val="21"/>
           <w:szCs w:val="21"/>
         </w:rPr>
+        <w:lastRenderedPageBreak/>
         <w:t>Total number of compartments: 3 x 581</w:t>
       </w:r>
       <w:r>
@@ -556,7 +638,6 @@
           <w:sz w:val="21"/>
           <w:szCs w:val="21"/>
         </w:rPr>
-        <w:lastRenderedPageBreak/>
         <w:t xml:space="preserve">Simulated using </w:t>
       </w:r>
       <w:r>
@@ -625,7 +706,7 @@
           <w:szCs w:val="21"/>
         </w:rPr>
         <w:drawing>
-          <wp:inline distT="0" distB="0" distL="0" distR="0" wp14:anchorId="3597445C" wp14:editId="4896D98A">
+          <wp:inline distT="0" distB="0" distL="0" distR="0" wp14:anchorId="3597445C" wp14:editId="34C52AE7">
             <wp:extent cx="5943600" cy="2090420"/>
             <wp:effectExtent l="0" t="0" r="0" b="5080"/>
             <wp:docPr id="1802860062" name="Picture 2" descr="A graph of a line&#10;&#10;Description automatically generated with medium confidence"/>
@@ -1112,6 +1193,7 @@
           <w:sz w:val="21"/>
           <w:szCs w:val="21"/>
         </w:rPr>
+        <w:lastRenderedPageBreak/>
         <w:t xml:space="preserve">Approx. computational complexity: 4.5s (overhead) + </w:t>
       </w:r>
       <w:r>
@@ -1154,9 +1236,8 @@
           <w:sz w:val="21"/>
           <w:szCs w:val="21"/>
         </w:rPr>
-        <w:lastRenderedPageBreak/>
         <w:drawing>
-          <wp:inline distT="0" distB="0" distL="0" distR="0" wp14:anchorId="35CA5CA5" wp14:editId="1F63894C">
+          <wp:inline distT="0" distB="0" distL="0" distR="0" wp14:anchorId="35CA5CA5" wp14:editId="075DCE6F">
             <wp:extent cx="5943600" cy="2090420"/>
             <wp:effectExtent l="0" t="0" r="0" b="5080"/>
             <wp:docPr id="1956284837" name="Picture 3" descr="A green and black line graph&#10;&#10;Description automatically generated"/>
@@ -1196,6 +1277,23 @@
             </a:graphic>
           </wp:inline>
         </w:drawing>
+      </w:r>
+    </w:p>
+    <w:p>
+      <w:pPr>
+        <w:rPr>
+          <w:rFonts w:ascii="Arial" w:hAnsi="Arial" w:cs="Arial"/>
+          <w:sz w:val="21"/>
+          <w:szCs w:val="21"/>
+        </w:rPr>
+      </w:pPr>
+      <w:r>
+        <w:rPr>
+          <w:rFonts w:ascii="Arial" w:hAnsi="Arial" w:cs="Arial"/>
+          <w:sz w:val="21"/>
+          <w:szCs w:val="21"/>
+        </w:rPr>
+        <w:t>Verified that changing the timestep to dt=0.5 and dt=2.0 don’t influence the simulation output.</w:t>
       </w:r>
     </w:p>
     <w:p>
@@ -1306,7 +1404,7 @@
           <w:szCs w:val="21"/>
         </w:rPr>
         <w:drawing>
-          <wp:inline distT="0" distB="0" distL="0" distR="0" wp14:anchorId="46C3833D" wp14:editId="7780B318">
+          <wp:inline distT="0" distB="0" distL="0" distR="0" wp14:anchorId="46C3833D" wp14:editId="4D3BBA10">
             <wp:extent cx="5943600" cy="2090420"/>
             <wp:effectExtent l="0" t="0" r="0" b="5080"/>
             <wp:docPr id="567576887" name="Picture 5" descr="A graph of a line&#10;&#10;Description automatically generated with medium confidence"/>

</xml_diff>